<commit_message>
teachers management and fixes
</commit_message>
<xml_diff>
--- a/src/docx/templates/method.docx
+++ b/src/docx/templates/method.docx
@@ -484,7 +484,7 @@
           <w:szCs w:val="36"/>
           <w:lang w:val="en-US" w:eastAsia="en-US"/>
         </w:rPr>
-        <w:t>discipline</w:t>
+        <w:t>course.name</w:t>
       </w:r>
       <w:r>
         <w:rPr>
@@ -669,32 +669,38 @@
           <w:szCs w:val="28"/>
           <w:lang w:val="en-US"/>
         </w:rPr>
-        <w:t>122</w:t>
-      </w:r>
+        <w:t>{</w:t>
+      </w:r>
+      <w:proofErr w:type="spellStart"/>
       <w:r>
         <w:rPr>
           <w:i/>
           <w:sz w:val="28"/>
           <w:szCs w:val="28"/>
-        </w:rPr>
-        <w:t xml:space="preserve"> «</w:t>
-      </w:r>
+          <w:lang w:val="en-US"/>
+        </w:rPr>
+        <w:t>course.</w:t>
+      </w:r>
+      <w:proofErr w:type="gramStart"/>
       <w:r>
         <w:rPr>
           <w:i/>
           <w:sz w:val="28"/>
           <w:szCs w:val="28"/>
-          <w:lang w:eastAsia="uk-UA"/>
-        </w:rPr>
-        <w:t>Комп’ютерні науки</w:t>
-      </w:r>
+          <w:lang w:val="en-US"/>
+        </w:rPr>
+        <w:t>data.specialty</w:t>
+      </w:r>
+      <w:proofErr w:type="spellEnd"/>
+      <w:proofErr w:type="gramEnd"/>
       <w:r>
         <w:rPr>
           <w:i/>
           <w:sz w:val="28"/>
           <w:szCs w:val="28"/>
-        </w:rPr>
-        <w:t>»</w:t>
+          <w:lang w:val="en-US"/>
+        </w:rPr>
+        <w:t>}</w:t>
       </w:r>
       <w:r>
         <w:rPr>
@@ -702,41 +708,7 @@
           <w:sz w:val="28"/>
           <w:szCs w:val="28"/>
         </w:rPr>
-        <w:t xml:space="preserve"> </w:t>
-      </w:r>
-      <w:r>
-        <w:rPr>
-          <w:i/>
-          <w:sz w:val="28"/>
-          <w:szCs w:val="28"/>
-          <w:lang w:val="en-US"/>
-        </w:rPr>
-        <w:t xml:space="preserve">/ </w:t>
-      </w:r>
-      <w:r>
-        <w:rPr>
-          <w:i/>
-          <w:sz w:val="28"/>
-          <w:szCs w:val="28"/>
-        </w:rPr>
-        <w:t>F3 «</w:t>
-      </w:r>
-      <w:r>
-        <w:rPr>
-          <w:i/>
-          <w:sz w:val="28"/>
-          <w:szCs w:val="28"/>
-          <w:lang w:eastAsia="uk-UA"/>
-        </w:rPr>
-        <w:t>Комп’ютерні науки</w:t>
-      </w:r>
-      <w:r>
-        <w:rPr>
-          <w:i/>
-          <w:sz w:val="28"/>
-          <w:szCs w:val="28"/>
-        </w:rPr>
-        <w:t>»,</w:t>
+        <w:t>,</w:t>
       </w:r>
       <w:r>
         <w:rPr>
@@ -779,16 +751,18 @@
           <w:szCs w:val="28"/>
           <w:lang w:val="en-US"/>
         </w:rPr>
-        <w:t xml:space="preserve"> 12 </w:t>
+        <w:t xml:space="preserve"> </w:t>
       </w:r>
       <w:r>
         <w:rPr>
           <w:i/>
           <w:sz w:val="28"/>
           <w:szCs w:val="28"/>
-        </w:rPr>
-        <w:t xml:space="preserve">«Інформаційні технології» </w:t>
-      </w:r>
+          <w:lang w:val="en-US"/>
+        </w:rPr>
+        <w:t>{</w:t>
+      </w:r>
+      <w:proofErr w:type="spellStart"/>
       <w:r>
         <w:rPr>
           <w:i/>
@@ -796,32 +770,28 @@
           <w:szCs w:val="28"/>
           <w:lang w:val="en-US"/>
         </w:rPr>
-        <w:t>/</w:t>
-      </w:r>
+        <w:t>course.</w:t>
+      </w:r>
+      <w:proofErr w:type="gramStart"/>
       <w:r>
         <w:rPr>
           <w:i/>
           <w:sz w:val="28"/>
           <w:szCs w:val="28"/>
-        </w:rPr>
-        <w:t xml:space="preserve"> F</w:t>
-      </w:r>
+          <w:lang w:val="en-US"/>
+        </w:rPr>
+        <w:t>data.area</w:t>
+      </w:r>
+      <w:proofErr w:type="spellEnd"/>
+      <w:proofErr w:type="gramEnd"/>
       <w:r>
         <w:rPr>
           <w:i/>
-          <w:spacing w:val="-7"/>
-          <w:sz w:val="28"/>
-          <w:szCs w:val="28"/>
-        </w:rPr>
-        <w:t xml:space="preserve"> </w:t>
-      </w:r>
-      <w:r>
-        <w:rPr>
-          <w:i/>
-          <w:sz w:val="28"/>
-          <w:szCs w:val="28"/>
-        </w:rPr>
-        <w:t>«Інформаційні технології»</w:t>
+          <w:sz w:val="28"/>
+          <w:szCs w:val="28"/>
+          <w:lang w:val="en-US"/>
+        </w:rPr>
+        <w:t>}</w:t>
       </w:r>
     </w:p>
     <w:p>
@@ -1123,7 +1093,25 @@
           <w:szCs w:val="28"/>
           <w:lang w:val="en-US"/>
         </w:rPr>
-        <w:t>{discipline}</w:t>
+        <w:t>{</w:t>
+      </w:r>
+      <w:r>
+        <w:rPr>
+          <w:rFonts w:eastAsia="Arial"/>
+          <w:sz w:val="28"/>
+          <w:szCs w:val="28"/>
+          <w:lang w:val="en-US"/>
+        </w:rPr>
+        <w:t>course.name</w:t>
+      </w:r>
+      <w:r>
+        <w:rPr>
+          <w:rFonts w:eastAsia="Arial"/>
+          <w:sz w:val="28"/>
+          <w:szCs w:val="28"/>
+          <w:lang w:val="en-US"/>
+        </w:rPr>
+        <w:t>}</w:t>
       </w:r>
       <w:r>
         <w:rPr>
@@ -1210,22 +1198,52 @@
           <w:sz w:val="28"/>
           <w:szCs w:val="28"/>
         </w:rPr>
-        <w:t xml:space="preserve"> F3 «</w:t>
-      </w:r>
-      <w:r>
-        <w:rPr>
-          <w:sz w:val="28"/>
-          <w:szCs w:val="28"/>
-          <w:lang w:eastAsia="uk-UA"/>
-        </w:rPr>
-        <w:t>Комп’ютерні науки</w:t>
-      </w:r>
-      <w:r>
-        <w:rPr>
-          <w:sz w:val="28"/>
-          <w:szCs w:val="28"/>
-        </w:rPr>
-        <w:t>»,</w:t>
+        <w:t xml:space="preserve"> </w:t>
+      </w:r>
+      <w:r>
+        <w:rPr>
+          <w:rFonts w:eastAsia="Arial"/>
+          <w:sz w:val="28"/>
+          <w:szCs w:val="28"/>
+          <w:lang w:val="en-US"/>
+        </w:rPr>
+        <w:t>{</w:t>
+      </w:r>
+      <w:proofErr w:type="spellStart"/>
+      <w:r>
+        <w:rPr>
+          <w:rFonts w:eastAsia="Arial"/>
+          <w:sz w:val="28"/>
+          <w:szCs w:val="28"/>
+          <w:lang w:val="en-US"/>
+        </w:rPr>
+        <w:t>course.</w:t>
+      </w:r>
+      <w:r>
+        <w:rPr>
+          <w:rFonts w:eastAsia="Arial"/>
+          <w:sz w:val="28"/>
+          <w:szCs w:val="28"/>
+          <w:lang w:val="en-US"/>
+        </w:rPr>
+        <w:t>data.specialty</w:t>
+      </w:r>
+      <w:proofErr w:type="spellEnd"/>
+      <w:r>
+        <w:rPr>
+          <w:rFonts w:eastAsia="Arial"/>
+          <w:sz w:val="28"/>
+          <w:szCs w:val="28"/>
+          <w:lang w:val="en-US"/>
+        </w:rPr>
+        <w:t>}</w:t>
+      </w:r>
+      <w:r>
+        <w:rPr>
+          <w:sz w:val="28"/>
+          <w:szCs w:val="28"/>
+        </w:rPr>
+        <w:t>,</w:t>
       </w:r>
       <w:r>
         <w:rPr>
@@ -1263,14 +1281,52 @@
           <w:sz w:val="28"/>
           <w:szCs w:val="28"/>
         </w:rPr>
-        <w:t xml:space="preserve"> F</w:t>
-      </w:r>
-      <w:r>
-        <w:rPr>
-          <w:sz w:val="28"/>
-          <w:szCs w:val="28"/>
-        </w:rPr>
-        <w:t xml:space="preserve"> «Інформаційні технології». </w:t>
+        <w:t xml:space="preserve"> </w:t>
+      </w:r>
+      <w:r>
+        <w:rPr>
+          <w:rFonts w:eastAsia="Arial"/>
+          <w:sz w:val="28"/>
+          <w:szCs w:val="28"/>
+          <w:lang w:val="en-US"/>
+        </w:rPr>
+        <w:t>{</w:t>
+      </w:r>
+      <w:proofErr w:type="spellStart"/>
+      <w:r>
+        <w:rPr>
+          <w:rFonts w:eastAsia="Arial"/>
+          <w:sz w:val="28"/>
+          <w:szCs w:val="28"/>
+          <w:lang w:val="en-US"/>
+        </w:rPr>
+        <w:t>course.data.</w:t>
+      </w:r>
+      <w:r>
+        <w:rPr>
+          <w:rFonts w:eastAsia="Arial"/>
+          <w:sz w:val="28"/>
+          <w:szCs w:val="28"/>
+          <w:lang w:val="en-US"/>
+        </w:rPr>
+        <w:t>area</w:t>
+      </w:r>
+      <w:proofErr w:type="spellEnd"/>
+      <w:r>
+        <w:rPr>
+          <w:rFonts w:eastAsia="Arial"/>
+          <w:sz w:val="28"/>
+          <w:szCs w:val="28"/>
+          <w:lang w:val="en-US"/>
+        </w:rPr>
+        <w:t>}</w:t>
+      </w:r>
+      <w:r>
+        <w:rPr>
+          <w:sz w:val="28"/>
+          <w:szCs w:val="28"/>
+        </w:rPr>
+        <w:t xml:space="preserve">. </w:t>
       </w:r>
       <w:r>
         <w:rPr>
@@ -1825,7 +1881,25 @@
           <w:szCs w:val="28"/>
           <w:lang w:val="en-US"/>
         </w:rPr>
-        <w:t>{discipline}</w:t>
+        <w:t>{</w:t>
+      </w:r>
+      <w:r>
+        <w:rPr>
+          <w:rFonts w:eastAsia="Arial"/>
+          <w:sz w:val="28"/>
+          <w:szCs w:val="28"/>
+          <w:lang w:val="en-US"/>
+        </w:rPr>
+        <w:t>course.name</w:t>
+      </w:r>
+      <w:r>
+        <w:rPr>
+          <w:rFonts w:eastAsia="Arial"/>
+          <w:sz w:val="28"/>
+          <w:szCs w:val="28"/>
+          <w:lang w:val="en-US"/>
+        </w:rPr>
+        <w:t>}</w:t>
       </w:r>
       <w:r>
         <w:rPr>
@@ -1981,153 +2055,75 @@
       </w:r>
       <w:r>
         <w:rPr>
-          <w:iCs/>
+          <w:rFonts w:eastAsia="Arial"/>
           <w:szCs w:val="28"/>
           <w:lang w:val="en-US"/>
         </w:rPr>
-        <w:t xml:space="preserve">12 </w:t>
-      </w:r>
-      <w:r>
-        <w:rPr>
-          <w:iCs/>
-          <w:szCs w:val="28"/>
-        </w:rPr>
-        <w:t>«</w:t>
+        <w:t>{</w:t>
       </w:r>
       <w:proofErr w:type="spellStart"/>
       <w:r>
         <w:rPr>
-          <w:iCs/>
-          <w:szCs w:val="28"/>
-        </w:rPr>
-        <w:t>Інформаційні</w:t>
+          <w:rFonts w:eastAsia="Arial"/>
+          <w:szCs w:val="28"/>
+          <w:lang w:val="en-US"/>
+        </w:rPr>
+        <w:t>course.data.</w:t>
+      </w:r>
+      <w:r>
+        <w:rPr>
+          <w:rFonts w:eastAsia="Arial"/>
+          <w:szCs w:val="28"/>
+          <w:lang w:val="en-US"/>
+        </w:rPr>
+        <w:t>area</w:t>
       </w:r>
       <w:proofErr w:type="spellEnd"/>
       <w:r>
         <w:rPr>
-          <w:iCs/>
-          <w:szCs w:val="28"/>
-        </w:rPr>
-        <w:t xml:space="preserve"> </w:t>
+          <w:rFonts w:eastAsia="Arial"/>
+          <w:szCs w:val="28"/>
+          <w:lang w:val="en-US"/>
+        </w:rPr>
+        <w:t>}</w:t>
+      </w:r>
+      <w:r>
+        <w:rPr>
+          <w:lang w:val="uk-UA"/>
+        </w:rPr>
+        <w:t xml:space="preserve">, спеціальність </w:t>
+      </w:r>
+      <w:r>
+        <w:rPr>
+          <w:rFonts w:eastAsia="Arial"/>
+          <w:szCs w:val="28"/>
+          <w:lang w:val="en-US"/>
+        </w:rPr>
+        <w:t>{</w:t>
       </w:r>
       <w:proofErr w:type="spellStart"/>
       <w:r>
         <w:rPr>
-          <w:iCs/>
-          <w:szCs w:val="28"/>
-        </w:rPr>
-        <w:t>технології</w:t>
+          <w:rFonts w:eastAsia="Arial"/>
+          <w:szCs w:val="28"/>
+          <w:lang w:val="en-US"/>
+        </w:rPr>
+        <w:t>course.data.specialty</w:t>
       </w:r>
       <w:proofErr w:type="spellEnd"/>
       <w:r>
         <w:rPr>
-          <w:iCs/>
-          <w:szCs w:val="28"/>
-        </w:rPr>
-        <w:t xml:space="preserve">» </w:t>
-      </w:r>
-      <w:r>
-        <w:rPr>
-          <w:iCs/>
+          <w:rFonts w:eastAsia="Arial"/>
           <w:szCs w:val="28"/>
           <w:lang w:val="en-US"/>
         </w:rPr>
-        <w:t>/</w:t>
-      </w:r>
-      <w:r>
-        <w:rPr>
-          <w:i/>
-          <w:szCs w:val="28"/>
+        <w:t>}</w:t>
+      </w:r>
+      <w:r>
+        <w:rPr>
           <w:lang w:val="uk-UA"/>
         </w:rPr>
-        <w:t xml:space="preserve"> </w:t>
-      </w:r>
-      <w:r>
-        <w:rPr>
-          <w:spacing w:val="-6"/>
-          <w:lang w:val="uk-UA"/>
-        </w:rPr>
-        <w:t>F</w:t>
-      </w:r>
-      <w:r>
-        <w:rPr>
-          <w:lang w:val="uk-UA"/>
-        </w:rPr>
-        <w:t xml:space="preserve"> «Інформаційні технології», спеціальність </w:t>
-      </w:r>
-      <w:r>
-        <w:rPr>
-          <w:iCs/>
-          <w:szCs w:val="28"/>
-          <w:lang w:val="en-US"/>
-        </w:rPr>
-        <w:t>122</w:t>
-      </w:r>
-      <w:r>
-        <w:rPr>
-          <w:iCs/>
-          <w:szCs w:val="28"/>
-        </w:rPr>
-        <w:t xml:space="preserve"> «</w:t>
-      </w:r>
-      <w:proofErr w:type="spellStart"/>
-      <w:r>
-        <w:rPr>
-          <w:iCs/>
-          <w:szCs w:val="28"/>
-          <w:lang w:eastAsia="uk-UA"/>
-        </w:rPr>
-        <w:t>Комп’ютерні</w:t>
-      </w:r>
-      <w:proofErr w:type="spellEnd"/>
-      <w:r>
-        <w:rPr>
-          <w:iCs/>
-          <w:szCs w:val="28"/>
-          <w:lang w:eastAsia="uk-UA"/>
-        </w:rPr>
-        <w:t xml:space="preserve"> науки</w:t>
-      </w:r>
-      <w:r>
-        <w:rPr>
-          <w:iCs/>
-          <w:szCs w:val="28"/>
-        </w:rPr>
-        <w:t xml:space="preserve">» </w:t>
-      </w:r>
-      <w:r>
-        <w:rPr>
-          <w:iCs/>
-          <w:szCs w:val="28"/>
-          <w:lang w:val="en-US"/>
-        </w:rPr>
-        <w:t>/</w:t>
-      </w:r>
-      <w:r>
-        <w:rPr>
-          <w:i/>
-          <w:szCs w:val="28"/>
-          <w:lang w:val="en-US"/>
-        </w:rPr>
-        <w:t xml:space="preserve"> </w:t>
-      </w:r>
-      <w:r>
-        <w:rPr>
-          <w:lang w:val="uk-UA"/>
-        </w:rPr>
-        <w:t>F3 «</w:t>
-      </w:r>
-      <w:r>
-        <w:rPr>
-          <w:lang w:val="uk-UA" w:eastAsia="uk-UA"/>
-        </w:rPr>
-        <w:t>Комп’ютерні науки</w:t>
-      </w:r>
-      <w:r>
-        <w:rPr>
-          <w:lang w:val="uk-UA"/>
-        </w:rPr>
-        <w:t>» першого (бакалаврського) освітнього рівня.</w:t>
+        <w:t xml:space="preserve"> першого (бакалаврського) освітнього рівня.</w:t>
       </w:r>
       <w:bookmarkEnd w:id="0"/>
       <w:r>
@@ -2987,7 +2983,25 @@
           <w:szCs w:val="28"/>
           <w:lang w:val="en-US"/>
         </w:rPr>
-        <w:t>{discipline}</w:t>
+        <w:t>{</w:t>
+      </w:r>
+      <w:r>
+        <w:rPr>
+          <w:rFonts w:eastAsia="Times New Roman"/>
+          <w:sz w:val="28"/>
+          <w:szCs w:val="28"/>
+          <w:lang w:val="en-US"/>
+        </w:rPr>
+        <w:t>course.name</w:t>
+      </w:r>
+      <w:r>
+        <w:rPr>
+          <w:rFonts w:eastAsia="Times New Roman"/>
+          <w:sz w:val="28"/>
+          <w:szCs w:val="28"/>
+          <w:lang w:val="en-US"/>
+        </w:rPr>
+        <w:t>}</w:t>
       </w:r>
       <w:r>
         <w:rPr>
@@ -34145,7 +34159,25 @@
           <w:szCs w:val="28"/>
           <w:lang w:val="en-US"/>
         </w:rPr>
-        <w:t>{title}</w:t>
+        <w:t>{</w:t>
+      </w:r>
+      <w:r>
+        <w:rPr>
+          <w:b/>
+          <w:sz w:val="28"/>
+          <w:szCs w:val="28"/>
+          <w:lang w:val="en-US"/>
+        </w:rPr>
+        <w:t>name</w:t>
+      </w:r>
+      <w:r>
+        <w:rPr>
+          <w:b/>
+          <w:sz w:val="28"/>
+          <w:szCs w:val="28"/>
+          <w:lang w:val="en-US"/>
+        </w:rPr>
+        <w:t>}</w:t>
       </w:r>
     </w:p>
     <w:p>
@@ -34188,8 +34220,18 @@
           <w:szCs w:val="28"/>
           <w:lang w:val="en-US"/>
         </w:rPr>
-        <w:t>{keywords</w:t>
-      </w:r>
+        <w:t>{</w:t>
+      </w:r>
+      <w:proofErr w:type="spellStart"/>
+      <w:r>
+        <w:rPr>
+          <w:sz w:val="28"/>
+          <w:szCs w:val="28"/>
+          <w:lang w:val="en-US"/>
+        </w:rPr>
+        <w:t>generated.keywords</w:t>
+      </w:r>
+      <w:proofErr w:type="spellEnd"/>
       <w:r>
         <w:rPr>
           <w:sz w:val="28"/>
@@ -34317,46 +34359,58 @@
           <w:szCs w:val="28"/>
           <w:lang w:val="en-US"/>
         </w:rPr>
+        <w:t>generated.</w:t>
+      </w:r>
+      <w:r>
+        <w:rPr>
+          <w:rFonts w:ascii="Times New Roman" w:hAnsi="Times New Roman"/>
+          <w:sz w:val="28"/>
+          <w:szCs w:val="28"/>
+          <w:lang w:val="en-US"/>
+        </w:rPr>
         <w:t>selfQuestions</w:t>
       </w:r>
       <w:proofErr w:type="spellEnd"/>
+      <w:proofErr w:type="gramEnd"/>
       <w:r>
         <w:rPr>
           <w:rFonts w:ascii="Times New Roman" w:hAnsi="Times New Roman"/>
           <w:sz w:val="28"/>
           <w:szCs w:val="28"/>
         </w:rPr>
-        <w:t>}{.}</w:t>
-      </w:r>
+        <w:t>}{.}{</w:t>
+      </w:r>
+      <w:r>
+        <w:rPr>
+          <w:rFonts w:ascii="Times New Roman" w:hAnsi="Times New Roman"/>
+          <w:sz w:val="28"/>
+          <w:szCs w:val="28"/>
+          <w:lang w:val="en-US"/>
+        </w:rPr>
+        <w:t>/</w:t>
+      </w:r>
+      <w:proofErr w:type="spellStart"/>
+      <w:proofErr w:type="gramStart"/>
+      <w:r>
+        <w:rPr>
+          <w:rFonts w:ascii="Times New Roman" w:hAnsi="Times New Roman"/>
+          <w:sz w:val="28"/>
+          <w:szCs w:val="28"/>
+          <w:lang w:val="en-US"/>
+        </w:rPr>
+        <w:t>generated.</w:t>
+      </w:r>
+      <w:r>
+        <w:rPr>
+          <w:rFonts w:ascii="Times New Roman" w:hAnsi="Times New Roman"/>
+          <w:sz w:val="28"/>
+          <w:szCs w:val="28"/>
+          <w:lang w:val="en-US"/>
+        </w:rPr>
+        <w:t>selfQuestions</w:t>
+      </w:r>
+      <w:proofErr w:type="spellEnd"/>
       <w:proofErr w:type="gramEnd"/>
-      <w:r>
-        <w:rPr>
-          <w:rFonts w:ascii="Times New Roman" w:hAnsi="Times New Roman"/>
-          <w:sz w:val="28"/>
-          <w:szCs w:val="28"/>
-        </w:rPr>
-        <w:t>{</w:t>
-      </w:r>
-      <w:r>
-        <w:rPr>
-          <w:rFonts w:ascii="Times New Roman" w:hAnsi="Times New Roman"/>
-          <w:sz w:val="28"/>
-          <w:szCs w:val="28"/>
-          <w:lang w:val="en-US"/>
-        </w:rPr>
-        <w:t>/</w:t>
-      </w:r>
-      <w:proofErr w:type="spellStart"/>
-      <w:r>
-        <w:rPr>
-          <w:rFonts w:ascii="Times New Roman" w:hAnsi="Times New Roman"/>
-          <w:sz w:val="28"/>
-          <w:szCs w:val="28"/>
-          <w:lang w:val="en-US"/>
-        </w:rPr>
-        <w:t>selfQuestions</w:t>
-      </w:r>
-      <w:proofErr w:type="spellEnd"/>
       <w:r>
         <w:rPr>
           <w:rFonts w:ascii="Times New Roman" w:hAnsi="Times New Roman"/>
@@ -34450,16 +34504,35 @@
           <w:szCs w:val="28"/>
           <w:lang w:val="en-US"/>
         </w:rPr>
+        <w:t>generated.</w:t>
+      </w:r>
+      <w:r>
+        <w:rPr>
+          <w:rFonts w:ascii="Times New Roman" w:hAnsi="Times New Roman"/>
+          <w:sz w:val="28"/>
+          <w:szCs w:val="28"/>
+          <w:lang w:val="en-US"/>
+        </w:rPr>
         <w:t>referats</w:t>
       </w:r>
       <w:proofErr w:type="spellEnd"/>
+      <w:proofErr w:type="gramEnd"/>
       <w:r>
         <w:rPr>
           <w:rFonts w:ascii="Times New Roman" w:hAnsi="Times New Roman"/>
           <w:sz w:val="28"/>
           <w:szCs w:val="28"/>
         </w:rPr>
-        <w:t>}{.}</w:t>
+        <w:t>}</w:t>
+      </w:r>
+      <w:proofErr w:type="gramStart"/>
+      <w:r>
+        <w:rPr>
+          <w:rFonts w:ascii="Times New Roman" w:hAnsi="Times New Roman"/>
+          <w:sz w:val="28"/>
+          <w:szCs w:val="28"/>
+        </w:rPr>
+        <w:t>{.}{</w:t>
       </w:r>
       <w:proofErr w:type="gramEnd"/>
       <w:r>
@@ -34467,8 +34540,9 @@
           <w:rFonts w:ascii="Times New Roman" w:hAnsi="Times New Roman"/>
           <w:sz w:val="28"/>
           <w:szCs w:val="28"/>
-        </w:rPr>
-        <w:t>{</w:t>
+          <w:lang w:val="en-US"/>
+        </w:rPr>
+        <w:t>/</w:t>
       </w:r>
       <w:r>
         <w:rPr>
@@ -34477,9 +34551,10 @@
           <w:szCs w:val="28"/>
           <w:lang w:val="en-US"/>
         </w:rPr>
-        <w:t>/</w:t>
+        <w:t xml:space="preserve"> </w:t>
       </w:r>
       <w:proofErr w:type="spellStart"/>
+      <w:proofErr w:type="gramStart"/>
       <w:r>
         <w:rPr>
           <w:rFonts w:ascii="Times New Roman" w:hAnsi="Times New Roman"/>
@@ -34487,9 +34562,19 @@
           <w:szCs w:val="28"/>
           <w:lang w:val="en-US"/>
         </w:rPr>
+        <w:t>generated.</w:t>
+      </w:r>
+      <w:r>
+        <w:rPr>
+          <w:rFonts w:ascii="Times New Roman" w:hAnsi="Times New Roman"/>
+          <w:sz w:val="28"/>
+          <w:szCs w:val="28"/>
+          <w:lang w:val="en-US"/>
+        </w:rPr>
         <w:t>referats</w:t>
       </w:r>
       <w:proofErr w:type="spellEnd"/>
+      <w:proofErr w:type="gramEnd"/>
       <w:r>
         <w:rPr>
           <w:rFonts w:ascii="Times New Roman" w:hAnsi="Times New Roman"/>
@@ -34543,7 +34628,39 @@
           <w:szCs w:val="28"/>
           <w:lang w:val="en-US"/>
         </w:rPr>
-        <w:t>{#quiz}</w:t>
+        <w:t>{#</w:t>
+      </w:r>
+      <w:proofErr w:type="gramStart"/>
+      <w:r>
+        <w:rPr>
+          <w:b/>
+          <w:bCs/>
+          <w:sz w:val="28"/>
+          <w:szCs w:val="28"/>
+          <w:lang w:val="en-US"/>
+        </w:rPr>
+        <w:t>generated.</w:t>
+      </w:r>
+      <w:r>
+        <w:rPr>
+          <w:rStyle w:val="Strong"/>
+          <w:bCs w:val="0"/>
+          <w:sz w:val="28"/>
+          <w:szCs w:val="28"/>
+          <w:lang w:val="en-US"/>
+        </w:rPr>
+        <w:t>quiz</w:t>
+      </w:r>
+      <w:proofErr w:type="gramEnd"/>
+      <w:r>
+        <w:rPr>
+          <w:rStyle w:val="Strong"/>
+          <w:bCs w:val="0"/>
+          <w:sz w:val="28"/>
+          <w:szCs w:val="28"/>
+          <w:lang w:val="en-US"/>
+        </w:rPr>
+        <w:t>}</w:t>
       </w:r>
     </w:p>
     <w:p>
@@ -34847,8 +34964,29 @@
           <w:szCs w:val="28"/>
           <w:lang w:val="en-US"/>
         </w:rPr>
-        <w:t>/quiz</w:t>
-      </w:r>
+        <w:t>/</w:t>
+      </w:r>
+      <w:proofErr w:type="spellStart"/>
+      <w:proofErr w:type="gramStart"/>
+      <w:r>
+        <w:rPr>
+          <w:sz w:val="28"/>
+          <w:szCs w:val="28"/>
+          <w:lang w:val="en-US"/>
+        </w:rPr>
+        <w:t>generated.</w:t>
+      </w:r>
+      <w:r>
+        <w:rPr>
+          <w:bCs/>
+          <w:sz w:val="28"/>
+          <w:szCs w:val="28"/>
+          <w:lang w:val="en-US"/>
+        </w:rPr>
+        <w:t>quiz</w:t>
+      </w:r>
+      <w:proofErr w:type="spellEnd"/>
+      <w:proofErr w:type="gramEnd"/>
       <w:r>
         <w:rPr>
           <w:bCs/>
@@ -35925,6 +36063,26 @@
           <w:szCs w:val="28"/>
           <w:lang w:val="en-US"/>
         </w:rPr>
+        <w:t>course.generated</w:t>
+      </w:r>
+      <w:proofErr w:type="gramEnd"/>
+      <w:r>
+        <w:rPr>
+          <w:rFonts w:ascii="Times New Roman" w:hAnsi="Times New Roman"/>
+          <w:sz w:val="28"/>
+          <w:szCs w:val="28"/>
+          <w:lang w:val="en-US"/>
+        </w:rPr>
+        <w:t>.</w:t>
+      </w:r>
+      <w:proofErr w:type="gramStart"/>
+      <w:r>
+        <w:rPr>
+          <w:rFonts w:ascii="Times New Roman" w:hAnsi="Times New Roman"/>
+          <w:sz w:val="28"/>
+          <w:szCs w:val="28"/>
+          <w:lang w:val="en-US"/>
+        </w:rPr>
         <w:t>disciplineQuestions</w:t>
       </w:r>
       <w:proofErr w:type="spellEnd"/>
@@ -35954,7 +36112,17 @@
         </w:rPr>
         <w:t>/</w:t>
       </w:r>
+      <w:r>
+        <w:rPr>
+          <w:rFonts w:ascii="Times New Roman" w:hAnsi="Times New Roman"/>
+          <w:sz w:val="28"/>
+          <w:szCs w:val="28"/>
+          <w:lang w:val="en-US"/>
+        </w:rPr>
+        <w:t xml:space="preserve"> </w:t>
+      </w:r>
       <w:proofErr w:type="spellStart"/>
+      <w:proofErr w:type="gramStart"/>
       <w:r>
         <w:rPr>
           <w:rFonts w:ascii="Times New Roman" w:hAnsi="Times New Roman"/>
@@ -35962,7 +36130,17 @@
           <w:szCs w:val="28"/>
           <w:lang w:val="en-US"/>
         </w:rPr>
-        <w:t>disciplineQuestions</w:t>
+        <w:t>course.generated</w:t>
+      </w:r>
+      <w:proofErr w:type="gramEnd"/>
+      <w:r>
+        <w:rPr>
+          <w:rFonts w:ascii="Times New Roman" w:hAnsi="Times New Roman"/>
+          <w:sz w:val="28"/>
+          <w:szCs w:val="28"/>
+          <w:lang w:val="en-US"/>
+        </w:rPr>
+        <w:t>.disciplineQuestions</w:t>
       </w:r>
       <w:proofErr w:type="spellEnd"/>
       <w:r>

</xml_diff>